<commit_message>
Week 3 & 4 Completed
</commit_message>
<xml_diff>
--- a/Weekly Report/20DCS083_Week-3_report.docx
+++ b/Weekly Report/20DCS083_Week-3_report.docx
@@ -561,7 +561,21 @@
                 <w:b/>
                 <w:bCs/>
               </w:rPr>
-              <w:t xml:space="preserve">   4th</w:t>
+              <w:t xml:space="preserve">   </w:t>
+            </w:r>
+            <w:r>
+              <w:rPr>
+                <w:b/>
+                <w:bCs/>
+              </w:rPr>
+              <w:t>5</w:t>
+            </w:r>
+            <w:r>
+              <w:rPr>
+                <w:b/>
+                <w:bCs/>
+              </w:rPr>
+              <w:t>th</w:t>
             </w:r>
           </w:p>
         </w:tc>
@@ -778,6 +792,7 @@
           <w:ilvl w:val="0"/>
           <w:numId w:val="19"/>
         </w:numPr>
+        <w:ind w:hanging="720"/>
         <w:rPr>
           <w:b/>
           <w:bCs/>
@@ -822,11 +837,31 @@
     <w:p>
       <w:pPr>
         <w:pStyle w:val="BodyText2"/>
+        <w:ind w:left="720"/>
+        <w:rPr>
+          <w:b/>
+          <w:bCs/>
+          <w:i/>
+          <w:iCs/>
+          <w:sz w:val="32"/>
+        </w:rPr>
+      </w:pPr>
+    </w:p>
+    <w:p>
+      <w:pPr>
+        <w:pStyle w:val="BodyText2"/>
         <w:rPr>
           <w:sz w:val="28"/>
           <w:szCs w:val="28"/>
         </w:rPr>
       </w:pPr>
+      <w:r>
+        <w:rPr>
+          <w:sz w:val="28"/>
+          <w:szCs w:val="28"/>
+        </w:rPr>
+        <w:t xml:space="preserve">        </w:t>
+      </w:r>
       <w:r>
         <w:rPr>
           <w:sz w:val="28"/>
@@ -904,7 +939,9 @@
     <w:p>
       <w:pPr>
         <w:pStyle w:val="BodyText2"/>
-        <w:rPr>
+        <w:jc w:val="left"/>
+        <w:rPr>
+          <w:noProof/>
           <w:sz w:val="32"/>
         </w:rPr>
       </w:pPr>
@@ -924,9 +961,9 @@
           <w:sz w:val="32"/>
         </w:rPr>
         <w:drawing>
-          <wp:inline distT="0" distB="0" distL="0" distR="0" wp14:anchorId="68B97613" wp14:editId="07ECA8A3">
-            <wp:extent cx="4093845" cy="3678555"/>
-            <wp:effectExtent l="0" t="0" r="0" b="0"/>
+          <wp:inline distT="0" distB="0" distL="0" distR="0" wp14:anchorId="68B97613" wp14:editId="44F2F756">
+            <wp:extent cx="3858832" cy="3415145"/>
+            <wp:effectExtent l="0" t="0" r="8890" b="0"/>
             <wp:docPr id="3" name="Picture 1"/>
             <wp:cNvGraphicFramePr>
               <a:graphicFrameLocks xmlns:a="http://schemas.openxmlformats.org/drawingml/2006/main" noChangeAspect="1"/>
@@ -940,7 +977,7 @@
                       <a:picLocks noChangeAspect="1" noChangeArrowheads="1"/>
                     </pic:cNvPicPr>
                   </pic:nvPicPr>
-                  <pic:blipFill>
+                  <pic:blipFill rotWithShape="1">
                     <a:blip r:embed="rId10">
                       <a:extLst>
                         <a:ext uri="{28A0092B-C50C-407E-A947-70E740481C1C}">
@@ -948,15 +985,13 @@
                         </a:ext>
                       </a:extLst>
                     </a:blip>
-                    <a:srcRect/>
-                    <a:stretch>
-                      <a:fillRect/>
-                    </a:stretch>
+                    <a:srcRect t="1507"/>
+                    <a:stretch/>
                   </pic:blipFill>
                   <pic:spPr bwMode="auto">
                     <a:xfrm>
                       <a:off x="0" y="0"/>
-                      <a:ext cx="4093845" cy="3678555"/>
+                      <a:ext cx="3886318" cy="3439471"/>
                     </a:xfrm>
                     <a:prstGeom prst="rect">
                       <a:avLst/>
@@ -965,6 +1000,11 @@
                     <a:ln>
                       <a:noFill/>
                     </a:ln>
+                    <a:extLst>
+                      <a:ext uri="{53640926-AAD7-44D8-BBD7-CCE9431645EC}">
+                        <a14:shadowObscured xmlns:a14="http://schemas.microsoft.com/office/drawing/2010/main"/>
+                      </a:ext>
+                    </a:extLst>
                   </pic:spPr>
                 </pic:pic>
               </a:graphicData>
@@ -982,12 +1022,21 @@
           <w:sz w:val="32"/>
         </w:rPr>
       </w:pPr>
-      <w:r>
+    </w:p>
+    <w:p>
+      <w:pPr>
+        <w:pStyle w:val="BodyText2"/>
+        <w:jc w:val="left"/>
         <w:rPr>
           <w:noProof/>
           <w:sz w:val="32"/>
         </w:rPr>
-        <w:lastRenderedPageBreak/>
+      </w:pPr>
+      <w:r>
+        <w:rPr>
+          <w:noProof/>
+          <w:sz w:val="32"/>
+        </w:rPr>
         <w:drawing>
           <wp:inline distT="0" distB="0" distL="0" distR="0" wp14:anchorId="44472B66" wp14:editId="7C5AB332">
             <wp:extent cx="6864985" cy="2854325"/>
@@ -1055,6 +1104,7 @@
           <w:ilvl w:val="0"/>
           <w:numId w:val="19"/>
         </w:numPr>
+        <w:ind w:left="426" w:hanging="426"/>
         <w:rPr>
           <w:b/>
           <w:bCs/>
@@ -1120,6 +1170,7 @@
     <w:p>
       <w:pPr>
         <w:pStyle w:val="BodyText2"/>
+        <w:ind w:left="426"/>
         <w:rPr>
           <w:sz w:val="32"/>
         </w:rPr>
@@ -1328,7 +1379,6 @@
           <w:bCs/>
           <w:sz w:val="32"/>
         </w:rPr>
-        <w:lastRenderedPageBreak/>
         <w:t>01</w:t>
       </w:r>
       <w:r>
@@ -1361,15 +1411,33 @@
           <w:bCs/>
           <w:sz w:val="32"/>
         </w:rPr>
-        <w:t xml:space="preserve"> (Wednesday)</w:t>
-      </w:r>
+        <w:t xml:space="preserve"> (</w:t>
+      </w:r>
+      <w:proofErr w:type="gramStart"/>
       <w:r>
         <w:rPr>
           <w:b/>
           <w:bCs/>
           <w:sz w:val="32"/>
         </w:rPr>
-        <w:t xml:space="preserve">  &amp; </w:t>
+        <w:t>Wednesday)</w:t>
+      </w:r>
+      <w:r>
+        <w:rPr>
+          <w:b/>
+          <w:bCs/>
+          <w:sz w:val="32"/>
+        </w:rPr>
+        <w:t xml:space="preserve">  &amp;</w:t>
+      </w:r>
+      <w:proofErr w:type="gramEnd"/>
+      <w:r>
+        <w:rPr>
+          <w:b/>
+          <w:bCs/>
+          <w:sz w:val="32"/>
+        </w:rPr>
+        <w:t xml:space="preserve"> </w:t>
       </w:r>
       <w:r>
         <w:rPr>
@@ -1511,21 +1579,7 @@
             <w:rStyle w:val="Hyperlink"/>
             <w:sz w:val="32"/>
           </w:rPr>
-          <w:t>news</w:t>
-        </w:r>
-        <w:r>
-          <w:rPr>
-            <w:rStyle w:val="Hyperlink"/>
-            <w:sz w:val="32"/>
-          </w:rPr>
-          <w:t>a</w:t>
-        </w:r>
-        <w:r>
-          <w:rPr>
-            <w:rStyle w:val="Hyperlink"/>
-            <w:sz w:val="32"/>
-          </w:rPr>
-          <w:t>pi.org</w:t>
+          <w:t>newsapi.org</w:t>
         </w:r>
       </w:hyperlink>
       <w:r>
@@ -1552,7 +1606,19 @@
         <w:rPr>
           <w:sz w:val="32"/>
         </w:rPr>
-        <w:t>Added different categories in news app.</w:t>
+        <w:t xml:space="preserve">Added different categories in </w:t>
+      </w:r>
+      <w:r>
+        <w:rPr>
+          <w:sz w:val="32"/>
+        </w:rPr>
+        <w:t xml:space="preserve">a </w:t>
+      </w:r>
+      <w:r>
+        <w:rPr>
+          <w:sz w:val="32"/>
+        </w:rPr>
+        <w:t>news app.</w:t>
       </w:r>
     </w:p>
     <w:p>
@@ -1572,7 +1638,21 @@
         <w:rPr>
           <w:sz w:val="32"/>
         </w:rPr>
-        <w:t>Learn how to fetch a large number of data from popular APIs.</w:t>
+        <w:t xml:space="preserve">Learn how to fetch a large </w:t>
+      </w:r>
+      <w:proofErr w:type="gramStart"/>
+      <w:r>
+        <w:rPr>
+          <w:sz w:val="32"/>
+        </w:rPr>
+        <w:t>number</w:t>
+      </w:r>
+      <w:proofErr w:type="gramEnd"/>
+      <w:r>
+        <w:rPr>
+          <w:sz w:val="32"/>
+        </w:rPr>
+        <w:t xml:space="preserve"> of data from popular APIs.</w:t>
       </w:r>
     </w:p>
     <w:p>
@@ -1656,7 +1736,21 @@
         <w:rPr>
           <w:sz w:val="32"/>
         </w:rPr>
-        <w:t>I used react-router-dom for the navigation bar</w:t>
+        <w:t>I used react-router-</w:t>
+      </w:r>
+      <w:proofErr w:type="spellStart"/>
+      <w:r>
+        <w:rPr>
+          <w:sz w:val="32"/>
+        </w:rPr>
+        <w:t>dom</w:t>
+      </w:r>
+      <w:proofErr w:type="spellEnd"/>
+      <w:r>
+        <w:rPr>
+          <w:sz w:val="32"/>
+        </w:rPr>
+        <w:t xml:space="preserve"> for the navigation bar</w:t>
       </w:r>
       <w:r>
         <w:rPr>
@@ -1751,6 +1845,116 @@
     <w:p>
       <w:pPr>
         <w:pStyle w:val="BodyText2"/>
+        <w:rPr>
+          <w:i/>
+          <w:noProof/>
+          <w:sz w:val="32"/>
+        </w:rPr>
+      </w:pPr>
+    </w:p>
+    <w:p>
+      <w:pPr>
+        <w:pStyle w:val="BodyText2"/>
+        <w:rPr>
+          <w:i/>
+          <w:noProof/>
+          <w:sz w:val="32"/>
+        </w:rPr>
+      </w:pPr>
+    </w:p>
+    <w:p>
+      <w:pPr>
+        <w:pStyle w:val="BodyText2"/>
+        <w:rPr>
+          <w:i/>
+          <w:noProof/>
+          <w:sz w:val="32"/>
+        </w:rPr>
+      </w:pPr>
+    </w:p>
+    <w:p>
+      <w:pPr>
+        <w:pStyle w:val="BodyText2"/>
+        <w:rPr>
+          <w:i/>
+          <w:noProof/>
+          <w:sz w:val="32"/>
+        </w:rPr>
+      </w:pPr>
+    </w:p>
+    <w:p>
+      <w:pPr>
+        <w:pStyle w:val="BodyText2"/>
+        <w:rPr>
+          <w:i/>
+          <w:noProof/>
+          <w:sz w:val="32"/>
+        </w:rPr>
+      </w:pPr>
+    </w:p>
+    <w:p>
+      <w:pPr>
+        <w:pStyle w:val="BodyText2"/>
+        <w:rPr>
+          <w:i/>
+          <w:noProof/>
+          <w:sz w:val="32"/>
+        </w:rPr>
+      </w:pPr>
+    </w:p>
+    <w:p>
+      <w:pPr>
+        <w:pStyle w:val="BodyText2"/>
+        <w:rPr>
+          <w:i/>
+          <w:noProof/>
+          <w:sz w:val="32"/>
+        </w:rPr>
+      </w:pPr>
+    </w:p>
+    <w:p>
+      <w:pPr>
+        <w:pStyle w:val="BodyText2"/>
+        <w:rPr>
+          <w:i/>
+          <w:noProof/>
+          <w:sz w:val="32"/>
+        </w:rPr>
+      </w:pPr>
+    </w:p>
+    <w:p>
+      <w:pPr>
+        <w:pStyle w:val="BodyText2"/>
+        <w:rPr>
+          <w:i/>
+          <w:noProof/>
+          <w:sz w:val="32"/>
+        </w:rPr>
+      </w:pPr>
+    </w:p>
+    <w:p>
+      <w:pPr>
+        <w:pStyle w:val="BodyText2"/>
+        <w:rPr>
+          <w:i/>
+          <w:noProof/>
+          <w:sz w:val="32"/>
+        </w:rPr>
+      </w:pPr>
+    </w:p>
+    <w:p>
+      <w:pPr>
+        <w:pStyle w:val="BodyText2"/>
+        <w:rPr>
+          <w:i/>
+          <w:noProof/>
+          <w:sz w:val="32"/>
+        </w:rPr>
+      </w:pPr>
+    </w:p>
+    <w:p>
+      <w:pPr>
+        <w:pStyle w:val="BodyText2"/>
         <w:numPr>
           <w:ilvl w:val="0"/>
           <w:numId w:val="19"/>
@@ -1769,6 +1973,7 @@
           <w:bCs/>
           <w:sz w:val="32"/>
         </w:rPr>
+        <w:lastRenderedPageBreak/>
         <w:t>03</w:t>
       </w:r>
       <w:r>
@@ -1822,6 +2027,13 @@
           <w:sz w:val="32"/>
         </w:rPr>
       </w:pPr>
+      <w:r>
+        <w:rPr>
+          <w:noProof/>
+          <w:sz w:val="32"/>
+        </w:rPr>
+        <w:t xml:space="preserve">Learn About Dynamic routing </w:t>
+      </w:r>
     </w:p>
     <w:p>
       <w:pPr>
@@ -1840,6 +2052,47 @@
           <w:sz w:val="32"/>
         </w:rPr>
       </w:pPr>
+      <w:r>
+        <w:rPr>
+          <w:noProof/>
+          <w:sz w:val="32"/>
+        </w:rPr>
+        <w:drawing>
+          <wp:inline distT="0" distB="0" distL="0" distR="0" wp14:anchorId="0478390E" wp14:editId="436DA0BE">
+            <wp:extent cx="6858000" cy="3263265"/>
+            <wp:effectExtent l="0" t="0" r="0" b="0"/>
+            <wp:docPr id="8" name="Picture 8"/>
+            <wp:cNvGraphicFramePr>
+              <a:graphicFrameLocks xmlns:a="http://schemas.openxmlformats.org/drawingml/2006/main" noChangeAspect="1"/>
+            </wp:cNvGraphicFramePr>
+            <a:graphic xmlns:a="http://schemas.openxmlformats.org/drawingml/2006/main">
+              <a:graphicData uri="http://schemas.openxmlformats.org/drawingml/2006/picture">
+                <pic:pic xmlns:pic="http://schemas.openxmlformats.org/drawingml/2006/picture">
+                  <pic:nvPicPr>
+                    <pic:cNvPr id="1" name=""/>
+                    <pic:cNvPicPr/>
+                  </pic:nvPicPr>
+                  <pic:blipFill>
+                    <a:blip r:embed="rId16"/>
+                    <a:stretch>
+                      <a:fillRect/>
+                    </a:stretch>
+                  </pic:blipFill>
+                  <pic:spPr>
+                    <a:xfrm>
+                      <a:off x="0" y="0"/>
+                      <a:ext cx="6858000" cy="3263265"/>
+                    </a:xfrm>
+                    <a:prstGeom prst="rect">
+                      <a:avLst/>
+                    </a:prstGeom>
+                  </pic:spPr>
+                </pic:pic>
+              </a:graphicData>
+            </a:graphic>
+          </wp:inline>
+        </w:drawing>
+      </w:r>
     </w:p>
     <w:p>
       <w:pPr>
@@ -1885,6 +2138,20 @@
       <w:pPr>
         <w:pStyle w:val="BodyText2"/>
         <w:rPr>
+          <w:sz w:val="32"/>
+        </w:rPr>
+      </w:pPr>
+      <w:r>
+        <w:rPr>
+          <w:sz w:val="32"/>
+        </w:rPr>
+        <w:t xml:space="preserve"> To learn State management methods.</w:t>
+      </w:r>
+    </w:p>
+    <w:p>
+      <w:pPr>
+        <w:pStyle w:val="BodyText2"/>
+        <w:rPr>
           <w:i/>
           <w:iCs/>
           <w:sz w:val="32"/>
@@ -1893,16 +2160,6 @@
     </w:p>
     <w:p>
       <w:pPr>
-        <w:pStyle w:val="BodyText2"/>
-        <w:rPr>
-          <w:i/>
-          <w:iCs/>
-          <w:sz w:val="32"/>
-        </w:rPr>
-      </w:pPr>
-    </w:p>
-    <w:p>
-      <w:pPr>
         <w:pStyle w:val="Heading2"/>
         <w:rPr>
           <w:sz w:val="32"/>
@@ -1919,7 +2176,7 @@
     </w:p>
     <w:p/>
     <w:p>
-      <w:hyperlink r:id="rId16" w:history="1">
+      <w:hyperlink r:id="rId17" w:history="1">
         <w:r>
           <w:rPr>
             <w:rStyle w:val="Hyperlink"/>
@@ -1929,7 +2186,7 @@
       </w:hyperlink>
     </w:p>
     <w:p>
-      <w:hyperlink r:id="rId17" w:history="1">
+      <w:hyperlink r:id="rId18" w:history="1">
         <w:r>
           <w:rPr>
             <w:rStyle w:val="Hyperlink"/>
@@ -1940,7 +2197,58 @@
     </w:p>
     <w:p/>
     <w:p/>
-    <w:p/>
+    <w:p>
+      <w:r>
+        <w:rPr>
+          <w:noProof/>
+        </w:rPr>
+        <w:drawing>
+          <wp:inline distT="0" distB="0" distL="0" distR="0" wp14:anchorId="6A097222" wp14:editId="5AE4C8CA">
+            <wp:extent cx="1935480" cy="579120"/>
+            <wp:effectExtent l="0" t="0" r="7620" b="0"/>
+            <wp:docPr id="10" name="Picture 10"/>
+            <wp:cNvGraphicFramePr>
+              <a:graphicFrameLocks xmlns:a="http://schemas.openxmlformats.org/drawingml/2006/main" noChangeAspect="1"/>
+            </wp:cNvGraphicFramePr>
+            <a:graphic xmlns:a="http://schemas.openxmlformats.org/drawingml/2006/main">
+              <a:graphicData uri="http://schemas.openxmlformats.org/drawingml/2006/picture">
+                <pic:pic xmlns:pic="http://schemas.openxmlformats.org/drawingml/2006/picture">
+                  <pic:nvPicPr>
+                    <pic:cNvPr id="0" name="Picture 2"/>
+                    <pic:cNvPicPr>
+                      <a:picLocks noChangeAspect="1" noChangeArrowheads="1"/>
+                    </pic:cNvPicPr>
+                  </pic:nvPicPr>
+                  <pic:blipFill>
+                    <a:blip r:embed="rId19">
+                      <a:extLst>
+                        <a:ext uri="{28A0092B-C50C-407E-A947-70E740481C1C}">
+                          <a14:useLocalDpi xmlns:a14="http://schemas.microsoft.com/office/drawing/2010/main" val="0"/>
+                        </a:ext>
+                      </a:extLst>
+                    </a:blip>
+                    <a:srcRect/>
+                    <a:stretch>
+                      <a:fillRect/>
+                    </a:stretch>
+                  </pic:blipFill>
+                  <pic:spPr bwMode="auto">
+                    <a:xfrm>
+                      <a:off x="0" y="0"/>
+                      <a:ext cx="1935480" cy="579120"/>
+                    </a:xfrm>
+                    <a:prstGeom prst="rect">
+                      <a:avLst/>
+                    </a:prstGeom>
+                    <a:noFill/>
+                  </pic:spPr>
+                </pic:pic>
+              </a:graphicData>
+            </a:graphic>
+          </wp:inline>
+        </w:drawing>
+      </w:r>
+    </w:p>
     <w:p>
       <w:pPr>
         <w:pStyle w:val="Heading2"/>
@@ -5143,11 +5451,15 @@
   </w:style>
   <w:style w:type="character" w:default="1" w:styleId="DefaultParagraphFont">
     <w:name w:val="Default Paragraph Font"/>
+    <w:uiPriority w:val="1"/>
     <w:semiHidden/>
+    <w:unhideWhenUsed/>
   </w:style>
   <w:style w:type="table" w:default="1" w:styleId="TableNormal">
     <w:name w:val="Normal Table"/>
+    <w:uiPriority w:val="99"/>
     <w:semiHidden/>
+    <w:unhideWhenUsed/>
     <w:tblPr>
       <w:tblInd w:w="0" w:type="dxa"/>
       <w:tblCellMar>
@@ -5160,7 +5472,9 @@
   </w:style>
   <w:style w:type="numbering" w:default="1" w:styleId="NoList">
     <w:name w:val="No List"/>
+    <w:uiPriority w:val="99"/>
     <w:semiHidden/>
+    <w:unhideWhenUsed/>
   </w:style>
   <w:style w:type="character" w:styleId="Hyperlink">
     <w:name w:val="Hyperlink"/>

</xml_diff>